<commit_message>
perubahan form anggota spt
</commit_message>
<xml_diff>
--- a/storage/spt/template-spt.docx
+++ b/storage/spt/template-spt.docx
@@ -523,6 +523,8 @@
           <w:rFonts w:ascii="Arial" w:hAnsi="Arial" w:cs="Arial"/>
         </w:rPr>
       </w:pPr>
+      <w:bookmarkStart w:id="0" w:name="_GoBack"/>
+      <w:bookmarkEnd w:id="0"/>
     </w:p>
     <w:p>
       <w:pPr>
@@ -626,8 +628,6 @@
         </w:rPr>
         <w:t xml:space="preserve">} </w:t>
       </w:r>
-      <w:bookmarkStart w:id="0" w:name="_GoBack"/>
-      <w:bookmarkEnd w:id="0"/>
       <w:r>
         <w:rPr>
           <w:rFonts w:ascii="Arial" w:hAnsi="Arial" w:cs="Arial"/>
@@ -1196,16 +1196,6 @@
         <w:jc w:val="both"/>
         <w:rPr>
           <w:rFonts w:ascii="Arial" w:hAnsi="Arial"/>
-        </w:rPr>
-      </w:pPr>
-    </w:p>
-    <w:p>
-      <w:pPr>
-        <w:spacing w:line="360" w:lineRule="auto"/>
-        <w:ind w:left="993" w:firstLine="992"/>
-        <w:jc w:val="both"/>
-        <w:rPr>
-          <w:rFonts w:ascii="Arial" w:hAnsi="Arial" w:cs="Arial"/>
         </w:rPr>
       </w:pPr>
     </w:p>
@@ -1226,7 +1216,7 @@
       <w:tr>
         <w:tc>
           <w:tcPr>
-            <w:tcW w:w="5399" w:type="dxa"/>
+            <w:tcW w:w="5400" w:type="dxa"/>
             <w:tcBorders>
               <w:top w:val="nil"/>
               <w:left w:val="nil"/>

</xml_diff>

<commit_message>
tofixed 3 digit; template spt pengurutan info tambahan dahulu kemudian lokasi
</commit_message>
<xml_diff>
--- a/storage/spt/template-spt.docx
+++ b/storage/spt/template-spt.docx
@@ -523,8 +523,6 @@
           <w:rFonts w:ascii="Arial" w:hAnsi="Arial" w:cs="Arial"/>
         </w:rPr>
       </w:pPr>
-      <w:bookmarkStart w:id="0" w:name="_GoBack"/>
-      <w:bookmarkEnd w:id="0"/>
     </w:p>
     <w:p>
       <w:pPr>
@@ -639,7 +637,13 @@
         <w:rPr>
           <w:rFonts w:ascii="Arial" w:hAnsi="Arial" w:cs="Arial"/>
         </w:rPr>
-        <w:t>lanjutan</w:t>
+        <w:t>lanjut</w:t>
+      </w:r>
+      <w:r>
+        <w:rPr>
+          <w:rFonts w:ascii="Arial" w:hAnsi="Arial" w:cs="Arial"/>
+        </w:rPr>
+        <w:t>an</w:t>
       </w:r>
       <w:proofErr w:type="spellEnd"/>
       <w:r>
@@ -660,13 +664,39 @@
         <w:rPr>
           <w:rFonts w:ascii="Arial" w:hAnsi="Arial" w:cs="Arial"/>
         </w:rPr>
-        <w:t>} ${</w:t>
+        <w:t xml:space="preserve">} </w:t>
+      </w:r>
+      <w:r>
+        <w:rPr>
+          <w:rFonts w:ascii="Arial" w:hAnsi="Arial" w:cs="Arial"/>
+        </w:rPr>
+        <w:t>${</w:t>
       </w:r>
       <w:proofErr w:type="spellStart"/>
       <w:r>
         <w:rPr>
           <w:rFonts w:ascii="Arial" w:hAnsi="Arial" w:cs="Arial"/>
         </w:rPr>
+        <w:t>tambahan</w:t>
+      </w:r>
+      <w:proofErr w:type="spellEnd"/>
+      <w:r>
+        <w:rPr>
+          <w:rFonts w:ascii="Arial" w:hAnsi="Arial" w:cs="Arial"/>
+        </w:rPr>
+        <w:t>}</w:t>
+      </w:r>
+      <w:r>
+        <w:rPr>
+          <w:rFonts w:ascii="Arial" w:hAnsi="Arial" w:cs="Arial"/>
+        </w:rPr>
+        <w:t xml:space="preserve"> ${</w:t>
+      </w:r>
+      <w:proofErr w:type="spellStart"/>
+      <w:r>
+        <w:rPr>
+          <w:rFonts w:ascii="Arial" w:hAnsi="Arial" w:cs="Arial"/>
+        </w:rPr>
         <w:t>lokasi</w:t>
       </w:r>
       <w:proofErr w:type="spellEnd"/>
@@ -674,22 +704,10 @@
         <w:rPr>
           <w:rFonts w:ascii="Arial" w:hAnsi="Arial" w:cs="Arial"/>
         </w:rPr>
-        <w:t>} ${</w:t>
-      </w:r>
-      <w:proofErr w:type="spellStart"/>
-      <w:r>
-        <w:rPr>
-          <w:rFonts w:ascii="Arial" w:hAnsi="Arial" w:cs="Arial"/>
-        </w:rPr>
-        <w:t>tambahan</w:t>
-      </w:r>
-      <w:proofErr w:type="spellEnd"/>
-      <w:r>
-        <w:rPr>
-          <w:rFonts w:ascii="Arial" w:hAnsi="Arial" w:cs="Arial"/>
-        </w:rPr>
         <w:t>}</w:t>
       </w:r>
+      <w:bookmarkStart w:id="0" w:name="_GoBack"/>
+      <w:bookmarkEnd w:id="0"/>
     </w:p>
     <w:p>
       <w:pPr>

</xml_diff>